<commit_message>
Added new Unit Test
</commit_message>
<xml_diff>
--- a/Chunk List/Presentation/Chunk List.docx
+++ b/Chunk List/Presentation/Chunk List.docx
@@ -27,7 +27,6 @@
           <w15:appearance w15:val="hidden"/>
           <w:text w:multiLine="1"/>
         </w:sdtPr>
-        <w:sdtEndPr/>
         <w:sdtContent>
           <w:r>
             <w:rPr>
@@ -1571,19 +1570,22 @@
       <w:pPr>
         <w:ind w:firstLine="0"/>
         <w:jc w:val="both"/>
+      </w:pPr>
+      <w:r>
         <w:rPr>
           <w:rFonts w:eastAsia="Times New Roman" w:cstheme="minorHAnsi"/>
           <w:kern w:val="0"/>
           <w:lang w:eastAsia="en-US"/>
         </w:rPr>
-      </w:pPr>
+        <w:t>Chunking data for purposes of efficien</w:t>
+      </w:r>
       <w:r>
         <w:rPr>
           <w:rFonts w:eastAsia="Times New Roman" w:cstheme="minorHAnsi"/>
           <w:kern w:val="0"/>
           <w:lang w:eastAsia="en-US"/>
         </w:rPr>
-        <w:t>Chunking data for purposes of efficien</w:t>
+        <w:t xml:space="preserve">cy is a highly common practice. To compare, </w:t>
       </w:r>
       <w:r>
         <w:rPr>
@@ -1591,48 +1593,65 @@
           <w:kern w:val="0"/>
           <w:lang w:eastAsia="en-US"/>
         </w:rPr>
-        <w:t xml:space="preserve">cy is a highly common practice. </w:t>
-      </w:r>
-      <w:commentRangeStart w:id="0"/>
-      <w:r>
+        <w:t xml:space="preserve">network optimization utilizes the same idea in the form of packets: </w:t>
+      </w:r>
+      <w:r>
+        <w:t xml:space="preserve">On the Internet, the network breaks an [data/messages] into parts of a certain size in </w:t>
+      </w:r>
+      <w:r>
+        <w:t>bytes</w:t>
+      </w:r>
+      <w:r>
+        <w:t xml:space="preserve">, known as </w:t>
+      </w:r>
+      <w:r>
+        <w:t>packets</w:t>
+      </w:r>
+      <w:r>
+        <w:t xml:space="preserve">. </w:t>
+      </w:r>
+      <w:r>
+        <w:t xml:space="preserve">Packets are used to carry ‘chunks’ of information across the internet before piecing it all together into the final product. </w:t>
+      </w:r>
+      <w:bookmarkStart w:id="0" w:name="_GoBack"/>
+      <w:bookmarkEnd w:id="0"/>
+      <w:r>
+        <w:t>As a result, the network becomes more efficient: the network can balance the transfer across multiple pieces of equipment rapidly, down to a millisecond basis</w:t>
+      </w:r>
+      <w:r>
+        <w:t xml:space="preserve">, and </w:t>
+      </w:r>
+      <w:r>
+        <w:t>if there is an issue with a piece of equipment on the network during the transfer process, packets can be routed around it to ensure the entire piece of data is delivered</w:t>
+      </w:r>
+      <w:r>
+        <w:t xml:space="preserve"> [2].</w:t>
+      </w:r>
+      <w:r>
+        <w:t xml:space="preserve"> </w:t>
+      </w:r>
+    </w:p>
+    <w:p>
+      <w:pPr>
+        <w:ind w:firstLine="0"/>
+        <w:jc w:val="both"/>
         <w:rPr>
           <w:rFonts w:eastAsia="Times New Roman" w:cstheme="minorHAnsi"/>
           <w:kern w:val="0"/>
           <w:lang w:eastAsia="en-US"/>
         </w:rPr>
-        <w:t xml:space="preserve">To compare, </w:t>
-      </w:r>
-      <w:r>
-        <w:rPr>
-          <w:rFonts w:eastAsia="Times New Roman" w:cstheme="minorHAnsi"/>
-          <w:kern w:val="0"/>
-          <w:lang w:eastAsia="en-US"/>
-        </w:rPr>
-        <w:t>network optimization utilizes the same idea in the form of packets</w:t>
-      </w:r>
-      <w:commentRangeEnd w:id="0"/>
-      <w:r>
-        <w:rPr>
-          <w:rStyle w:val="CommentReference"/>
-        </w:rPr>
-        <w:commentReference w:id="0"/>
-      </w:r>
-      <w:r>
-        <w:rPr>
-          <w:rFonts w:eastAsia="Times New Roman" w:cstheme="minorHAnsi"/>
-          <w:kern w:val="0"/>
-          <w:lang w:eastAsia="en-US"/>
-        </w:rPr>
-        <w:t xml:space="preserve">: </w:t>
-      </w:r>
-      <w:r>
-        <w:t xml:space="preserve">On the Internet, the network breaks an [data/messages] into parts of a certain size in </w:t>
-      </w:r>
-      <w:r>
-        <w:t>bytes</w:t>
-      </w:r>
-      <w:r>
-        <w:t>. These are the packets [2].</w:t>
+      </w:pPr>
+      <w:r>
+        <w:t xml:space="preserve">For additional security, each of these packets can also be encrypted individually. Using the chunk list, we can perform the same operation: if desired, one could hash items </w:t>
+      </w:r>
+      <w:r>
+        <w:t>with a different encryption key for each various chunk</w:t>
+      </w:r>
+      <w:r>
+        <w:t xml:space="preserve"> upon insertion</w:t>
+      </w:r>
+      <w:r>
+        <w:t>, for example.</w:t>
       </w:r>
     </w:p>
     <w:p>
@@ -1900,12 +1919,7 @@
         <w:t>are</w:t>
       </w:r>
       <w:r>
-        <w:t xml:space="preserve"> for video games and optimization – particularly in the sense that many video games today, especially</w:t>
-      </w:r>
-      <w:bookmarkStart w:id="2" w:name="_GoBack"/>
-      <w:bookmarkEnd w:id="2"/>
-      <w:r>
-        <w:t xml:space="preserve"> sandbox-style games such as Minecraft use a process called ‘chunking’ for map data – combining and decompiling maps into ‘chunks’ in order to load only the parts of the map within a radius of the player for the purpose of increased performance by reducing the amount of entities loaded within a visible area [5].</w:t>
+        <w:t xml:space="preserve"> for video games and optimization – particularly in the sense that many video games today, especially sandbox-style games such as Minecraft use a process called ‘chunking’ for map data – combining and decompiling maps into ‘chunks’ in order to load only the parts of the map within a radius of the player for the purpose of increased performance by reducing the amount of entities loaded within a visible area [5].</w:t>
       </w:r>
     </w:p>
     <w:p>
@@ -2497,7 +2511,6 @@
         <w:tabs>
           <w:tab w:val="left" w:pos="3982"/>
         </w:tabs>
-        <w:spacing w:line="240" w:lineRule="auto"/>
         <w:ind w:firstLine="0"/>
         <w:jc w:val="both"/>
       </w:pPr>
@@ -2529,7 +2542,11 @@
         <w:t xml:space="preserve"> </w:t>
       </w:r>
       <w:r>
-        <w:t>For most methods in a chunk list, a new thread can be created for each chunk to be iterated through.</w:t>
+        <w:t xml:space="preserve">For most methods in a chunk </w:t>
+      </w:r>
+      <w:r>
+        <w:lastRenderedPageBreak/>
+        <w:t>list, a new thread can be created for each chunk to be iterated through.</w:t>
       </w:r>
     </w:p>
     <w:p>
@@ -2541,7 +2558,6 @@
         <w:jc w:val="both"/>
       </w:pPr>
       <w:r>
-        <w:lastRenderedPageBreak/>
         <w:t>A good example of this lies within C#’s Parallel.ForEach method, which will be referred to for this type of operation.</w:t>
       </w:r>
     </w:p>
@@ -2725,10 +2741,10 @@
         <w:jc w:val="both"/>
       </w:pPr>
       <w:r>
-        <w:t xml:space="preserve">This method will work regardless of the current capacity of the chunk, given that we are accessing the chunk relative to the span of the list. The same applies for the index within the chunk that we need to access. Should this seem to be an issue, one could simply step down by one index to avoid a null index, or </w:t>
-      </w:r>
-      <w:r>
-        <w:t>simply throw an error that the index contains no data (yet).</w:t>
+        <w:t xml:space="preserve">This method will work regardless of the current capacity of the chunk, given that we are accessing the chunk relative to the span of the list. The same applies for the index within the chunk that we need to access. Should this </w:t>
+      </w:r>
+      <w:r>
+        <w:t>seem to be an issue, one could simply step down by one index to avoid a null index, or simply throw an error that the index contains no data (yet).</w:t>
       </w:r>
     </w:p>
     <w:p>
@@ -3267,7 +3283,6 @@
           <w:b/>
           <w:i/>
         </w:rPr>
-        <w:lastRenderedPageBreak/>
         <w:t>Fig. 2</w:t>
       </w:r>
       <w:r>
@@ -3983,16 +3998,16 @@
         <w:t xml:space="preserve"> (step down by index until falling in place with the rest of the list, as in the style of a linked list)</w:t>
       </w:r>
       <w:r>
-        <w:t xml:space="preserve"> within the chunk but do not migrate left from one to another </w:t>
+        <w:t xml:space="preserve"> within the chunk but do not migrate left </w:t>
+      </w:r>
+      <w:r>
+        <w:t xml:space="preserve">from one to another </w:t>
       </w:r>
       <w:r>
         <w:t xml:space="preserve">(pulling items from the next chunk to fill the previous) </w:t>
       </w:r>
       <w:r>
-        <w:t xml:space="preserve">if a chunk has </w:t>
-      </w:r>
-      <w:r>
-        <w:t>an open slot. To implement so may hinder performance during removal.</w:t>
+        <w:t>if a chunk has an open slot. To implement so may hinder performance during removal.</w:t>
       </w:r>
       <w:r>
         <w:t xml:space="preserve"> </w:t>
@@ -4334,18 +4349,84 @@
         <w:ind w:firstLine="0"/>
         <w:jc w:val="both"/>
       </w:pPr>
+      <w:commentRangeStart w:id="2"/>
+      <w:r>
+        <w:rPr>
+          <w:b/>
+        </w:rPr>
+        <w:t xml:space="preserve">2.3.2 </w:t>
+      </w:r>
+      <w:r>
+        <w:rPr>
+          <w:b/>
+        </w:rPr>
+        <w:t>Chunk Resizing</w:t>
+      </w:r>
+      <w:commentRangeEnd w:id="2"/>
+      <w:r>
+        <w:rPr>
+          <w:rStyle w:val="CommentReference"/>
+        </w:rPr>
+        <w:commentReference w:id="2"/>
+      </w:r>
+    </w:p>
+    <w:p>
+      <w:pPr>
+        <w:tabs>
+          <w:tab w:val="left" w:pos="2980"/>
+        </w:tabs>
+        <w:ind w:firstLine="0"/>
+        <w:jc w:val="both"/>
+      </w:pPr>
+      <w:r>
+        <w:t xml:space="preserve">Should our data set grow marginally larger, we may need to resize our list. To do so </w:t>
+      </w:r>
+      <w:r>
+        <w:lastRenderedPageBreak/>
+        <w:t>however, means we’ll need to rebalance our list, which is especially important if the chunk size we’re changing to is smaller than the current one.</w:t>
+      </w:r>
+    </w:p>
+    <w:p>
+      <w:pPr>
+        <w:tabs>
+          <w:tab w:val="left" w:pos="2980"/>
+        </w:tabs>
+        <w:ind w:firstLine="0"/>
+        <w:jc w:val="both"/>
+      </w:pPr>
+      <w:r>
+        <w:t>We can make a temporary list containing all of our old items, change the chunk size, clear our old list, and then reflow our data back in.</w:t>
+      </w:r>
+    </w:p>
+    <w:p>
+      <w:pPr>
+        <w:tabs>
+          <w:tab w:val="left" w:pos="2980"/>
+        </w:tabs>
+        <w:ind w:firstLine="0"/>
+        <w:jc w:val="both"/>
+      </w:pPr>
+      <w:r>
+        <w:t>While somewhat costly performance-wise, this is an operation that should not be necessary to occur often.</w:t>
+      </w:r>
+    </w:p>
+    <w:p>
+      <w:pPr>
+        <w:tabs>
+          <w:tab w:val="left" w:pos="2980"/>
+        </w:tabs>
+        <w:ind w:firstLine="0"/>
+        <w:jc w:val="both"/>
+        <w:rPr>
+          <w:b/>
+        </w:rPr>
+      </w:pPr>
+      <w:r>
+        <w:t xml:space="preserve">If the chunk size we want to adjust to is larger than the current one, however, we can simply </w:t>
+      </w:r>
       <w:commentRangeStart w:id="3"/>
       <w:r>
-        <w:rPr>
-          <w:b/>
-        </w:rPr>
-        <w:t xml:space="preserve">2.3.2 </w:t>
-      </w:r>
-      <w:r>
-        <w:rPr>
-          <w:b/>
-        </w:rPr>
-        <w:t>Chunk Resizing</w:t>
+        <w:t>leave the list as is and allow the elements to re-fill the chunks that are not yet at capacity.</w:t>
       </w:r>
       <w:commentRangeEnd w:id="3"/>
       <w:r>
@@ -4353,72 +4434,6 @@
           <w:rStyle w:val="CommentReference"/>
         </w:rPr>
         <w:commentReference w:id="3"/>
-      </w:r>
-    </w:p>
-    <w:p>
-      <w:pPr>
-        <w:tabs>
-          <w:tab w:val="left" w:pos="2980"/>
-        </w:tabs>
-        <w:ind w:firstLine="0"/>
-        <w:jc w:val="both"/>
-      </w:pPr>
-      <w:r>
-        <w:t xml:space="preserve">Should our data set grow marginally larger, we may need to resize our list. To do so however, means we’ll need to rebalance our list, which is especially important if the </w:t>
-      </w:r>
-      <w:r>
-        <w:lastRenderedPageBreak/>
-        <w:t>chunk size we’re changing to is smaller than the current one.</w:t>
-      </w:r>
-    </w:p>
-    <w:p>
-      <w:pPr>
-        <w:tabs>
-          <w:tab w:val="left" w:pos="2980"/>
-        </w:tabs>
-        <w:ind w:firstLine="0"/>
-        <w:jc w:val="both"/>
-      </w:pPr>
-      <w:r>
-        <w:t>We can make a temporary list containing all of our old items, change the chunk size, clear our old list, and then reflow our data back in.</w:t>
-      </w:r>
-    </w:p>
-    <w:p>
-      <w:pPr>
-        <w:tabs>
-          <w:tab w:val="left" w:pos="2980"/>
-        </w:tabs>
-        <w:ind w:firstLine="0"/>
-        <w:jc w:val="both"/>
-      </w:pPr>
-      <w:r>
-        <w:t>While somewhat costly performance-wise, this is an operation that should not be necessary to occur often.</w:t>
-      </w:r>
-    </w:p>
-    <w:p>
-      <w:pPr>
-        <w:tabs>
-          <w:tab w:val="left" w:pos="2980"/>
-        </w:tabs>
-        <w:ind w:firstLine="0"/>
-        <w:jc w:val="both"/>
-        <w:rPr>
-          <w:b/>
-        </w:rPr>
-      </w:pPr>
-      <w:r>
-        <w:t xml:space="preserve">If the chunk size we want to adjust to is larger than the current one, however, we can simply </w:t>
-      </w:r>
-      <w:commentRangeStart w:id="4"/>
-      <w:r>
-        <w:t>leave the list as is and allow the elements to re-fill the chunks that are not yet at capacity.</w:t>
-      </w:r>
-      <w:commentRangeEnd w:id="4"/>
-      <w:r>
-        <w:rPr>
-          <w:rStyle w:val="CommentReference"/>
-        </w:rPr>
-        <w:commentReference w:id="4"/>
       </w:r>
     </w:p>
     <w:p>
@@ -5173,9 +5188,63 @@
       <w:r>
         <w:t xml:space="preserve">Adding elements to a chunk list is simple; however, it does require that we check if each chunk is at capacity. </w:t>
       </w:r>
+      <w:commentRangeStart w:id="4"/>
+      <w:r>
+        <w:t xml:space="preserve">Getting the size from the </w:t>
+      </w:r>
+      <w:r>
+        <w:lastRenderedPageBreak/>
+        <w:t>chunk should be Big-O (1)</w:t>
+      </w:r>
+      <w:commentRangeEnd w:id="4"/>
+      <w:r>
+        <w:rPr>
+          <w:rStyle w:val="CommentReference"/>
+        </w:rPr>
+        <w:commentReference w:id="4"/>
+      </w:r>
+      <w:r>
+        <w:t>, so this should not increase runtime marginally whatsoever.</w:t>
+      </w:r>
+    </w:p>
+    <w:p>
+      <w:pPr>
+        <w:tabs>
+          <w:tab w:val="left" w:pos="2980"/>
+        </w:tabs>
+        <w:ind w:firstLine="0"/>
+        <w:jc w:val="both"/>
+      </w:pPr>
+      <w:r>
+        <w:t>An element will naturally fall into the first open spot, or the first chunk that is not at capacity.</w:t>
+      </w:r>
+      <w:r>
+        <w:t xml:space="preserve"> (</w:t>
+      </w:r>
+      <w:r>
+        <w:t xml:space="preserve">See Figure </w:t>
+      </w:r>
+      <w:r>
+        <w:t>3</w:t>
+      </w:r>
+      <w:r>
+        <w:t>)</w:t>
+      </w:r>
+    </w:p>
+    <w:p>
+      <w:pPr>
+        <w:tabs>
+          <w:tab w:val="left" w:pos="2980"/>
+        </w:tabs>
+        <w:ind w:firstLine="0"/>
+        <w:jc w:val="both"/>
+      </w:pPr>
+      <w:r>
+        <w:t xml:space="preserve">If all chunks are at capacity, however, we need to add a new chunk to our list, </w:t>
+      </w:r>
       <w:commentRangeStart w:id="5"/>
       <w:r>
-        <w:t>Getting the size from the chunk should be Big-O (1)</w:t>
+        <w:t>then add the item it</w:t>
       </w:r>
       <w:commentRangeEnd w:id="5"/>
       <w:r>
@@ -5183,57 +5252,6 @@
           <w:rStyle w:val="CommentReference"/>
         </w:rPr>
         <w:commentReference w:id="5"/>
-      </w:r>
-      <w:r>
-        <w:t>, so this should not increase runtime marginally whatsoever.</w:t>
-      </w:r>
-    </w:p>
-    <w:p>
-      <w:pPr>
-        <w:tabs>
-          <w:tab w:val="left" w:pos="2980"/>
-        </w:tabs>
-        <w:ind w:firstLine="0"/>
-        <w:jc w:val="both"/>
-      </w:pPr>
-      <w:r>
-        <w:lastRenderedPageBreak/>
-        <w:t>An element will naturally fall into the first open spot, or the first chunk that is not at capacity.</w:t>
-      </w:r>
-      <w:r>
-        <w:t xml:space="preserve"> (</w:t>
-      </w:r>
-      <w:r>
-        <w:t xml:space="preserve">See Figure </w:t>
-      </w:r>
-      <w:r>
-        <w:t>3</w:t>
-      </w:r>
-      <w:r>
-        <w:t>)</w:t>
-      </w:r>
-    </w:p>
-    <w:p>
-      <w:pPr>
-        <w:tabs>
-          <w:tab w:val="left" w:pos="2980"/>
-        </w:tabs>
-        <w:ind w:firstLine="0"/>
-        <w:jc w:val="both"/>
-      </w:pPr>
-      <w:r>
-        <w:t xml:space="preserve">If all chunks are at capacity, however, we need to add a new chunk to our list, </w:t>
-      </w:r>
-      <w:commentRangeStart w:id="6"/>
-      <w:r>
-        <w:t>then add the item it</w:t>
-      </w:r>
-      <w:commentRangeEnd w:id="6"/>
-      <w:r>
-        <w:rPr>
-          <w:rStyle w:val="CommentReference"/>
-        </w:rPr>
-        <w:commentReference w:id="6"/>
       </w:r>
       <w:r>
         <w:t>.</w:t>
@@ -5274,7 +5292,7 @@
         <mc:AlternateContent>
           <mc:Choice Requires="wps">
             <w:drawing>
-              <wp:anchor distT="0" distB="0" distL="114300" distR="114300" simplePos="0" relativeHeight="251659264" behindDoc="0" locked="0" layoutInCell="1" allowOverlap="1" wp14:anchorId="394AEBF1" wp14:editId="0A4A4E14">
+              <wp:anchor distT="0" distB="0" distL="114300" distR="114300" simplePos="0" relativeHeight="251659264" behindDoc="0" locked="0" layoutInCell="1" allowOverlap="1" wp14:anchorId="394AEBF1" wp14:editId="285C75DF">
                 <wp:simplePos x="0" y="0"/>
                 <wp:positionH relativeFrom="margin">
                   <wp:posOffset>412115</wp:posOffset>
@@ -5337,7 +5355,7 @@
           </mc:Choice>
           <mc:Fallback>
             <w:pict>
-              <v:shapetype w14:anchorId="7F8649C9" id="_x0000_t38" coordsize="21600,21600" o:spt="38" o:oned="t" path="m,c@0,0@1,5400@1,10800@1,16200@2,21600,21600,21600e" filled="f">
+              <v:shapetype w14:anchorId="5AB13387" id="_x0000_t38" coordsize="21600,21600" o:spt="38" o:oned="t" path="m,c@0,0@1,5400@1,10800@1,16200@2,21600,21600,21600e" filled="f">
                 <v:formulas>
                   <v:f eqn="mid #0 0"/>
                   <v:f eqn="val #0"/>
@@ -6488,16 +6506,16 @@
       <w:r>
         <w:t xml:space="preserve">This is also where we need to be able to have access to the thread’s state when we’re looping through each chunk. If we only want to remove the first found instance of an element, </w:t>
       </w:r>
-      <w:commentRangeStart w:id="7"/>
+      <w:commentRangeStart w:id="6"/>
       <w:r>
         <w:t>we need to immediately break out of the parallel for loop.</w:t>
       </w:r>
-      <w:commentRangeEnd w:id="7"/>
+      <w:commentRangeEnd w:id="6"/>
       <w:r>
         <w:rPr>
           <w:rStyle w:val="CommentReference"/>
         </w:rPr>
-        <w:commentReference w:id="7"/>
+        <w:commentReference w:id="6"/>
       </w:r>
     </w:p>
     <w:p>
@@ -6509,6 +6527,7 @@
         <w:jc w:val="both"/>
       </w:pPr>
       <w:r>
+        <w:lastRenderedPageBreak/>
         <w:t xml:space="preserve">To remove all instances of an element within the list, we can still use a parallel for loop, and just call a </w:t>
       </w:r>
       <w:proofErr w:type="spellStart"/>
@@ -6517,11 +6536,7 @@
       </w:r>
       <w:proofErr w:type="spellEnd"/>
       <w:r>
-        <w:t xml:space="preserve"> method on each </w:t>
-      </w:r>
-      <w:r>
-        <w:lastRenderedPageBreak/>
-        <w:t>chunk.</w:t>
+        <w:t xml:space="preserve"> method on each chunk.</w:t>
       </w:r>
       <w:r>
         <w:t xml:space="preserve"> Given a more powerful computer, these events should both be fairly fast: our average time should be Big-O ((log C * log N) / P), and at worst we are only losing our divisor of processor cores at Big-O (log C * log N)</w:t>
@@ -7215,11 +7230,11 @@
         <w:t>Essentially, we can check most items in the list at the exact same time, meaning our runtime will be marginally smaller than using a linear search at worst case, and in the best case, a binary search.</w:t>
       </w:r>
       <w:r>
-        <w:t xml:space="preserve"> This is the result of our parallel search form: by opening each chunk on a separate thread, our goal is for one of our chunks to be successfully binary searched, even completely through without having the same linear performance for the rest of the list. Resulting is our more-likely Big-O ((log C * log N) / P), but should we have to search the entirety of every chunk for the full list, we may fall into the computational span of linear </w:t>
+        <w:t xml:space="preserve"> This is the result of our parallel search form: by opening each chunk on a separate thread, our goal is for one of our chunks to be successfully binary searched, even completely through without having the same linear performance for the rest of the list. Resulting is our more-likely Big-O ((log C * </w:t>
       </w:r>
       <w:r>
         <w:lastRenderedPageBreak/>
-        <w:t>time Big-O (C * N). Of course, this should also be lessened by the number of threads opened, preventing a completely consecutive search time.</w:t>
+        <w:t>log N) / P), but should we have to search the entirety of every chunk for the full list, we may fall into the computational span of linear time Big-O (C * N). Of course, this should also be lessened by the number of threads opened, preventing a completely consecutive search time.</w:t>
       </w:r>
     </w:p>
     <w:p>
@@ -7618,7 +7633,10 @@
         <w:t>; t</w:t>
       </w:r>
       <w:r>
-        <w:t>o properly sort our list, we do have to make a temporary list containing all elements of our chunk list. To do otherwise would only sort the chunks, which is not ideal as we do not know which order they will be inserted in.</w:t>
+        <w:t xml:space="preserve">o properly sort our list, we do have to make a temporary list containing all elements of </w:t>
+      </w:r>
+      <w:r>
+        <w:t>our chunk list. To do otherwise would only sort the chunks, which is not ideal as we do not know which order they will be inserted in.</w:t>
       </w:r>
     </w:p>
     <w:p>
@@ -9013,15 +9031,80 @@
         <w:ind w:firstLine="0"/>
         <w:jc w:val="both"/>
       </w:pPr>
+      <w:commentRangeStart w:id="7"/>
+      <w:r>
+        <w:t>A working unit test can be found on the GitHub repository [4] comparing results of data computations using a chunk list, a chunk list with the chunk size set to the square root of the data quantity, and a standard array</w:t>
+      </w:r>
+      <w:r>
+        <w:t xml:space="preserve"> </w:t>
+      </w:r>
+      <w:r>
+        <w:t xml:space="preserve">list. </w:t>
+      </w:r>
+      <w:commentRangeEnd w:id="7"/>
+      <w:r>
+        <w:rPr>
+          <w:rStyle w:val="CommentReference"/>
+        </w:rPr>
+        <w:commentReference w:id="7"/>
+      </w:r>
+    </w:p>
+    <w:p>
+      <w:pPr>
+        <w:ind w:firstLine="0"/>
+        <w:jc w:val="both"/>
+      </w:pPr>
+    </w:p>
+    <w:p>
+      <w:pPr>
+        <w:ind w:firstLine="0"/>
+        <w:jc w:val="both"/>
+        <w:rPr>
+          <w:b/>
+        </w:rPr>
+      </w:pPr>
+      <w:r>
+        <w:rPr>
+          <w:b/>
+        </w:rPr>
+        <w:t>4.1.</w:t>
+      </w:r>
+      <w:r>
+        <w:rPr>
+          <w:b/>
+        </w:rPr>
+        <w:t>2</w:t>
+      </w:r>
+      <w:r>
+        <w:rPr>
+          <w:b/>
+        </w:rPr>
+        <w:t xml:space="preserve"> </w:t>
+      </w:r>
+      <w:r>
+        <w:rPr>
+          <w:b/>
+        </w:rPr>
+        <w:t>Competition</w:t>
+      </w:r>
+    </w:p>
+    <w:p>
+      <w:pPr>
+        <w:ind w:firstLine="0"/>
+        <w:jc w:val="both"/>
+        <w:rPr>
+          <w:b/>
+        </w:rPr>
+      </w:pPr>
+      <w:r>
+        <w:t xml:space="preserve">A lot of data structures could potentially either replace or be replaced by the chunk list – in smaller amounts of data, an array list could of course be used, or even a binary tree </w:t>
+      </w:r>
+      <w:r>
+        <w:t xml:space="preserve">if searching through the data is the key important part. The biggest selling point is of course the concurrency: any time speed is the biggest factor in manipulating data, </w:t>
+      </w:r>
       <w:commentRangeStart w:id="8"/>
       <w:r>
-        <w:t>A working unit test can be found on the GitHub repository [4] comparing results of data computations using a chunk list, a chunk list with the chunk size set to the square root of the data quantity, and a standard array</w:t>
-      </w:r>
-      <w:r>
-        <w:t xml:space="preserve"> </w:t>
-      </w:r>
-      <w:r>
-        <w:t xml:space="preserve">list. </w:t>
+        <w:t>the chunk list is a likely competitor compared to a graph or binary search tree.</w:t>
       </w:r>
       <w:commentRangeEnd w:id="8"/>
       <w:r>
@@ -9029,71 +9112,6 @@
           <w:rStyle w:val="CommentReference"/>
         </w:rPr>
         <w:commentReference w:id="8"/>
-      </w:r>
-    </w:p>
-    <w:p>
-      <w:pPr>
-        <w:ind w:firstLine="0"/>
-        <w:jc w:val="both"/>
-      </w:pPr>
-    </w:p>
-    <w:p>
-      <w:pPr>
-        <w:ind w:firstLine="0"/>
-        <w:jc w:val="both"/>
-        <w:rPr>
-          <w:b/>
-        </w:rPr>
-      </w:pPr>
-      <w:r>
-        <w:rPr>
-          <w:b/>
-        </w:rPr>
-        <w:t>4.1.</w:t>
-      </w:r>
-      <w:r>
-        <w:rPr>
-          <w:b/>
-        </w:rPr>
-        <w:t>2</w:t>
-      </w:r>
-      <w:r>
-        <w:rPr>
-          <w:b/>
-        </w:rPr>
-        <w:t xml:space="preserve"> </w:t>
-      </w:r>
-      <w:r>
-        <w:rPr>
-          <w:b/>
-        </w:rPr>
-        <w:t>Competition</w:t>
-      </w:r>
-    </w:p>
-    <w:p>
-      <w:pPr>
-        <w:ind w:firstLine="0"/>
-        <w:jc w:val="both"/>
-        <w:rPr>
-          <w:b/>
-        </w:rPr>
-      </w:pPr>
-      <w:r>
-        <w:t xml:space="preserve">A lot of data structures could potentially either replace or be replaced by the chunk list – in smaller amounts of data, an array list could of course be used, or even a binary tree </w:t>
-      </w:r>
-      <w:r>
-        <w:t xml:space="preserve">if searching through the data is the key important part. The biggest selling point is of course the concurrency: any time speed is the biggest factor in manipulating data, </w:t>
-      </w:r>
-      <w:commentRangeStart w:id="9"/>
-      <w:r>
-        <w:t>the chunk list is a likely competitor compared to a graph or binary search tree.</w:t>
-      </w:r>
-      <w:commentRangeEnd w:id="9"/>
-      <w:r>
-        <w:rPr>
-          <w:rStyle w:val="CommentReference"/>
-        </w:rPr>
-        <w:commentReference w:id="9"/>
       </w:r>
     </w:p>
     <w:p>
@@ -9902,6 +9920,7 @@
               <w:ind w:firstLine="0"/>
               <w:jc w:val="both"/>
             </w:pPr>
+            <w:proofErr w:type="gramStart"/>
             <w:r>
               <w:rPr>
                 <w:rStyle w:val="a"/>
@@ -9914,11 +9933,12 @@
               </w:rPr>
               <w:t>(</w:t>
             </w:r>
+            <w:proofErr w:type="gramEnd"/>
             <w:r>
               <w:rPr>
                 <w:rStyle w:val="a"/>
               </w:rPr>
-              <w:t>C</w:t>
+              <w:t>1</w:t>
             </w:r>
             <w:r>
               <w:rPr>
@@ -9942,12 +9962,25 @@
                 <w:i/>
               </w:rPr>
             </w:pPr>
+            <w:proofErr w:type="gramStart"/>
             <w:r>
               <w:rPr>
                 <w:rStyle w:val="a"/>
-                <w:i/>
               </w:rPr>
-              <w:t>N/A</w:t>
+              <w:t>Θ</w:t>
+            </w:r>
+            <w:r>
+              <w:rPr>
+                <w:rStyle w:val="a"/>
+              </w:rPr>
+              <w:t>(</w:t>
+            </w:r>
+            <w:proofErr w:type="gramEnd"/>
+            <w:r>
+              <w:rPr>
+                <w:rStyle w:val="a"/>
+              </w:rPr>
+              <w:t>log C)</w:t>
             </w:r>
           </w:p>
         </w:tc>
@@ -9999,11 +10032,19 @@
               <w:ind w:firstLine="0"/>
               <w:jc w:val="both"/>
             </w:pPr>
+            <w:proofErr w:type="gramStart"/>
             <w:r>
               <w:rPr>
                 <w:rStyle w:val="a"/>
               </w:rPr>
-              <w:t>Θ((log C * log N) / P)</w:t>
+              <w:t>Θ(</w:t>
+            </w:r>
+            <w:proofErr w:type="gramEnd"/>
+            <w:r>
+              <w:rPr>
+                <w:rStyle w:val="a"/>
+              </w:rPr>
+              <w:t>(log C * log N) / P)</w:t>
             </w:r>
           </w:p>
         </w:tc>
@@ -10939,7 +10980,7 @@
 
 <file path=word/comments.xml><?xml version="1.0" encoding="utf-8"?>
 <w:comments xmlns:wpc="http://schemas.microsoft.com/office/word/2010/wordprocessingCanvas" xmlns:cx="http://schemas.microsoft.com/office/drawing/2014/chartex" xmlns:cx1="http://schemas.microsoft.com/office/drawing/2015/9/8/chartex" xmlns:cx2="http://schemas.microsoft.com/office/drawing/2015/10/21/chartex" xmlns:cx3="http://schemas.microsoft.com/office/drawing/2016/5/9/chartex" xmlns:cx4="http://schemas.microsoft.com/office/drawing/2016/5/10/chartex" xmlns:cx5="http://schemas.microsoft.com/office/drawing/2016/5/11/chartex" xmlns:cx6="http://schemas.microsoft.com/office/drawing/2016/5/12/chartex" xmlns:cx7="http://schemas.microsoft.com/office/drawing/2016/5/13/chartex" xmlns:cx8="http://schemas.microsoft.com/office/drawing/2016/5/14/chartex" xmlns:mc="http://schemas.openxmlformats.org/markup-compatibility/2006" xmlns:aink="http://schemas.microsoft.com/office/drawing/2016/ink" xmlns:am3d="http://schemas.microsoft.com/office/drawing/2017/model3d" xmlns:o="urn:schemas-microsoft-com:office:office" xmlns:r="http://schemas.openxmlformats.org/officeDocument/2006/relationships" xmlns:m="http://schemas.openxmlformats.org/officeDocument/2006/math" xmlns:v="urn:schemas-microsoft-com:vml" xmlns:wp14="http://schemas.microsoft.com/office/word/2010/wordprocessingDrawing" xmlns:wp="http://schemas.openxmlformats.org/drawingml/2006/wordprocessingDrawing" xmlns:w10="urn:schemas-microsoft-com:office:word" xmlns:w="http://schemas.openxmlformats.org/wordprocessingml/2006/main" xmlns:w14="http://schemas.microsoft.com/office/word/2010/wordml" xmlns:w15="http://schemas.microsoft.com/office/word/2012/wordml" xmlns:w16cid="http://schemas.microsoft.com/office/word/2016/wordml/cid" xmlns:w16se="http://schemas.microsoft.com/office/word/2015/wordml/symex" xmlns:wpg="http://schemas.microsoft.com/office/word/2010/wordprocessingGroup" xmlns:wpi="http://schemas.microsoft.com/office/word/2010/wordprocessingInk" xmlns:wne="http://schemas.microsoft.com/office/word/2006/wordml" xmlns:wps="http://schemas.microsoft.com/office/word/2010/wordprocessingShape" mc:Ignorable="w14 w15 w16se w16cid wp14">
-  <w:comment w:id="0" w:author="Szelogowski, Daniel J" w:date="2020-06-05T14:21:00Z" w:initials="SDJ">
+  <w:comment w:id="1" w:author="Szelogowski, Daniel J" w:date="2020-06-05T14:22:00Z" w:initials="SDJ">
     <w:p>
       <w:pPr>
         <w:pStyle w:val="CommentText"/>
@@ -10951,11 +10992,11 @@
         <w:annotationRef/>
       </w:r>
       <w:r>
-        <w:t>How does the network benefit from using packets? List them and maybe provide the insight on benefits of using chunks</w:t>
+        <w:t>Any guideline how to modify the capacity? Is this a good research direction?</w:t>
       </w:r>
     </w:p>
   </w:comment>
-  <w:comment w:id="1" w:author="Szelogowski, Daniel J" w:date="2020-06-05T14:22:00Z" w:initials="SDJ">
+  <w:comment w:id="2" w:author="Szelogowski, Daniel J" w:date="2020-06-05T14:19:00Z" w:initials="SDJ">
     <w:p>
       <w:pPr>
         <w:pStyle w:val="CommentText"/>
@@ -10967,11 +11008,11 @@
         <w:annotationRef/>
       </w:r>
       <w:r>
-        <w:t>Any guideline how to modify the capacity? Is this a good research direction?</w:t>
+        <w:t>Need more research on the timing and strategies of resizing to ensure good performance</w:t>
       </w:r>
     </w:p>
   </w:comment>
-  <w:comment w:id="3" w:author="Szelogowski, Daniel J" w:date="2020-06-05T14:19:00Z" w:initials="SDJ">
+  <w:comment w:id="3" w:author="Szelogowski, Daniel J" w:date="2020-06-05T14:20:00Z" w:initials="SDJ">
     <w:p>
       <w:pPr>
         <w:pStyle w:val="CommentText"/>
@@ -10983,11 +11024,32 @@
         <w:annotationRef/>
       </w:r>
       <w:r>
-        <w:t>Need more research on the timing and strategies of resizing to ensure good performance</w:t>
+        <w:t xml:space="preserve">A problem will be that chunks will have unequal sizes and that makes positioning inaccurate (use index/size or </w:t>
+      </w:r>
+      <w:proofErr w:type="spellStart"/>
+      <w:r>
+        <w:t>index%size</w:t>
+      </w:r>
+      <w:proofErr w:type="spellEnd"/>
+      <w:r>
+        <w:t xml:space="preserve"> operation)</w:t>
+      </w:r>
+    </w:p>
+    <w:p>
+      <w:pPr>
+        <w:pStyle w:val="CommentText"/>
+      </w:pPr>
+    </w:p>
+    <w:p>
+      <w:pPr>
+        <w:pStyle w:val="CommentText"/>
+      </w:pPr>
+      <w:r>
+        <w:t>**Write second method that saves the items per chunk on recreation</w:t>
       </w:r>
     </w:p>
   </w:comment>
-  <w:comment w:id="4" w:author="Szelogowski, Daniel J" w:date="2020-06-05T14:20:00Z" w:initials="SDJ">
+  <w:comment w:id="4" w:author="Szelogowski, Daniel J" w:date="2020-06-05T14:17:00Z" w:initials="SDJ">
     <w:p>
       <w:pPr>
         <w:pStyle w:val="CommentText"/>
@@ -10999,15 +11061,15 @@
         <w:annotationRef/>
       </w:r>
       <w:r>
-        <w:t xml:space="preserve">A problem will be that chunks will have unequal sizes and that makes positioning inaccurate (use index/size or </w:t>
+        <w:t>But you might need to check multiple chunks, which may result in O(sqrt(</w:t>
       </w:r>
       <w:proofErr w:type="spellStart"/>
       <w:r>
-        <w:t>index%size</w:t>
+        <w:t>totalSize</w:t>
       </w:r>
       <w:proofErr w:type="spellEnd"/>
       <w:r>
-        <w:t xml:space="preserve"> operation)</w:t>
+        <w:t xml:space="preserve">)) time? </w:t>
       </w:r>
     </w:p>
     <w:p>
@@ -11020,11 +11082,11 @@
         <w:pStyle w:val="CommentText"/>
       </w:pPr>
       <w:r>
-        <w:t>**Write second method that saves the items per chunk on recreation</w:t>
+        <w:t>**Maybe resize during add?</w:t>
       </w:r>
     </w:p>
   </w:comment>
-  <w:comment w:id="5" w:author="Szelogowski, Daniel J" w:date="2020-06-05T14:17:00Z" w:initials="SDJ">
+  <w:comment w:id="5" w:author="Szelogowski, Daniel J" w:date="2020-06-05T14:18:00Z" w:initials="SDJ">
     <w:p>
       <w:pPr>
         <w:pStyle w:val="CommentText"/>
@@ -11036,88 +11098,51 @@
         <w:annotationRef/>
       </w:r>
       <w:r>
-        <w:t>But you might need to check multiple chunks, which may result in O(sqrt(</w:t>
-      </w:r>
-      <w:proofErr w:type="spellStart"/>
-      <w:r>
-        <w:t>totalSize</w:t>
-      </w:r>
-      <w:proofErr w:type="spellEnd"/>
-      <w:r>
-        <w:t xml:space="preserve">)) time? </w:t>
-      </w:r>
-    </w:p>
+        <w:t>If the original chunk size was small and this addition happens a lot, it will cause a large imbalance (e.g. you might have 200 chunks while each chunk has a size of 10)</w:t>
+      </w:r>
+    </w:p>
+  </w:comment>
+  <w:comment w:id="6" w:author="Szelogowski, Daniel J" w:date="2020-06-05T14:16:00Z" w:initials="SDJ">
     <w:p>
       <w:pPr>
         <w:pStyle w:val="CommentText"/>
       </w:pPr>
-    </w:p>
+      <w:r>
+        <w:rPr>
+          <w:rStyle w:val="CommentReference"/>
+        </w:rPr>
+        <w:annotationRef/>
+      </w:r>
+      <w:r>
+        <w:t xml:space="preserve">It might be hard to prevent from removing multiple items at the same time when you are using multiple processes/threads? </w:t>
+      </w:r>
+      <w:proofErr w:type="gramStart"/>
+      <w:r>
+        <w:t>Some kind of lock</w:t>
+      </w:r>
+      <w:proofErr w:type="gramEnd"/>
+      <w:r>
+        <w:t xml:space="preserve"> might be necessary?</w:t>
+      </w:r>
+    </w:p>
+  </w:comment>
+  <w:comment w:id="7" w:author="Szelogowski, Daniel J" w:date="2020-06-05T14:12:00Z" w:initials="SDJ">
     <w:p>
       <w:pPr>
         <w:pStyle w:val="CommentText"/>
       </w:pPr>
       <w:r>
-        <w:t>**Maybe resize during add?</w:t>
+        <w:rPr>
+          <w:rStyle w:val="CommentReference"/>
+        </w:rPr>
+        <w:annotationRef/>
+      </w:r>
+      <w:r>
+        <w:t>Will be better to have a detailed description of experiment setup, data size and application, background, etc.</w:t>
       </w:r>
     </w:p>
   </w:comment>
-  <w:comment w:id="6" w:author="Szelogowski, Daniel J" w:date="2020-06-05T14:18:00Z" w:initials="SDJ">
-    <w:p>
-      <w:pPr>
-        <w:pStyle w:val="CommentText"/>
-      </w:pPr>
-      <w:r>
-        <w:rPr>
-          <w:rStyle w:val="CommentReference"/>
-        </w:rPr>
-        <w:annotationRef/>
-      </w:r>
-      <w:r>
-        <w:t>If the original chunk size was small and this addition happens a lot, it will cause a large imbalance (e.g. you might have 200 chunks while each chunk has a size of 10)</w:t>
-      </w:r>
-    </w:p>
-  </w:comment>
-  <w:comment w:id="7" w:author="Szelogowski, Daniel J" w:date="2020-06-05T14:16:00Z" w:initials="SDJ">
-    <w:p>
-      <w:pPr>
-        <w:pStyle w:val="CommentText"/>
-      </w:pPr>
-      <w:r>
-        <w:rPr>
-          <w:rStyle w:val="CommentReference"/>
-        </w:rPr>
-        <w:annotationRef/>
-      </w:r>
-      <w:r>
-        <w:t xml:space="preserve">It might be hard to prevent from removing multiple items at the same time when you are using multiple processes/threads? </w:t>
-      </w:r>
-      <w:proofErr w:type="gramStart"/>
-      <w:r>
-        <w:t>Some kind of lock</w:t>
-      </w:r>
-      <w:proofErr w:type="gramEnd"/>
-      <w:r>
-        <w:t xml:space="preserve"> might be necessary?</w:t>
-      </w:r>
-    </w:p>
-  </w:comment>
-  <w:comment w:id="8" w:author="Szelogowski, Daniel J" w:date="2020-06-05T14:12:00Z" w:initials="SDJ">
-    <w:p>
-      <w:pPr>
-        <w:pStyle w:val="CommentText"/>
-      </w:pPr>
-      <w:r>
-        <w:rPr>
-          <w:rStyle w:val="CommentReference"/>
-        </w:rPr>
-        <w:annotationRef/>
-      </w:r>
-      <w:r>
-        <w:t>Will be better to have a detailed description of experiment setup, data size and application, background, etc.</w:t>
-      </w:r>
-    </w:p>
-  </w:comment>
-  <w:comment w:id="9" w:author="Szelogowski, Daniel J" w:date="2020-06-05T14:13:00Z" w:initials="SDJ">
+  <w:comment w:id="8" w:author="Szelogowski, Daniel J" w:date="2020-06-05T14:13:00Z" w:initials="SDJ">
     <w:p>
       <w:pPr>
         <w:pStyle w:val="CommentText"/>
@@ -11138,7 +11163,6 @@
 
 <file path=word/commentsExtended.xml><?xml version="1.0" encoding="utf-8"?>
 <w15:commentsEx xmlns:wpc="http://schemas.microsoft.com/office/word/2010/wordprocessingCanvas" xmlns:cx="http://schemas.microsoft.com/office/drawing/2014/chartex" xmlns:cx1="http://schemas.microsoft.com/office/drawing/2015/9/8/chartex" xmlns:cx2="http://schemas.microsoft.com/office/drawing/2015/10/21/chartex" xmlns:cx3="http://schemas.microsoft.com/office/drawing/2016/5/9/chartex" xmlns:cx4="http://schemas.microsoft.com/office/drawing/2016/5/10/chartex" xmlns:cx5="http://schemas.microsoft.com/office/drawing/2016/5/11/chartex" xmlns:cx6="http://schemas.microsoft.com/office/drawing/2016/5/12/chartex" xmlns:cx7="http://schemas.microsoft.com/office/drawing/2016/5/13/chartex" xmlns:cx8="http://schemas.microsoft.com/office/drawing/2016/5/14/chartex" xmlns:mc="http://schemas.openxmlformats.org/markup-compatibility/2006" xmlns:aink="http://schemas.microsoft.com/office/drawing/2016/ink" xmlns:am3d="http://schemas.microsoft.com/office/drawing/2017/model3d" xmlns:o="urn:schemas-microsoft-com:office:office" xmlns:r="http://schemas.openxmlformats.org/officeDocument/2006/relationships" xmlns:m="http://schemas.openxmlformats.org/officeDocument/2006/math" xmlns:v="urn:schemas-microsoft-com:vml" xmlns:wp14="http://schemas.microsoft.com/office/word/2010/wordprocessingDrawing" xmlns:wp="http://schemas.openxmlformats.org/drawingml/2006/wordprocessingDrawing" xmlns:w10="urn:schemas-microsoft-com:office:word" xmlns:w="http://schemas.openxmlformats.org/wordprocessingml/2006/main" xmlns:w14="http://schemas.microsoft.com/office/word/2010/wordml" xmlns:w15="http://schemas.microsoft.com/office/word/2012/wordml" xmlns:w16cid="http://schemas.microsoft.com/office/word/2016/wordml/cid" xmlns:w16se="http://schemas.microsoft.com/office/word/2015/wordml/symex" xmlns:wpg="http://schemas.microsoft.com/office/word/2010/wordprocessingGroup" xmlns:wpi="http://schemas.microsoft.com/office/word/2010/wordprocessingInk" xmlns:wne="http://schemas.microsoft.com/office/word/2006/wordml" xmlns:wps="http://schemas.microsoft.com/office/word/2010/wordprocessingShape" mc:Ignorable="w14 w15 w16se w16cid wp14">
-  <w15:commentEx w15:paraId="7B6B9228" w15:done="0"/>
   <w15:commentEx w15:paraId="4752B606" w15:done="0"/>
   <w15:commentEx w15:paraId="0976076E" w15:done="0"/>
   <w15:commentEx w15:paraId="2CCDD0EA" w15:done="0"/>
@@ -11152,7 +11176,6 @@
 
 <file path=word/commentsIds.xml><?xml version="1.0" encoding="utf-8"?>
 <w16cid:commentsIds xmlns:wpc="http://schemas.microsoft.com/office/word/2010/wordprocessingCanvas" xmlns:cx="http://schemas.microsoft.com/office/drawing/2014/chartex" xmlns:cx1="http://schemas.microsoft.com/office/drawing/2015/9/8/chartex" xmlns:cx2="http://schemas.microsoft.com/office/drawing/2015/10/21/chartex" xmlns:cx3="http://schemas.microsoft.com/office/drawing/2016/5/9/chartex" xmlns:cx4="http://schemas.microsoft.com/office/drawing/2016/5/10/chartex" xmlns:cx5="http://schemas.microsoft.com/office/drawing/2016/5/11/chartex" xmlns:cx6="http://schemas.microsoft.com/office/drawing/2016/5/12/chartex" xmlns:cx7="http://schemas.microsoft.com/office/drawing/2016/5/13/chartex" xmlns:cx8="http://schemas.microsoft.com/office/drawing/2016/5/14/chartex" xmlns:mc="http://schemas.openxmlformats.org/markup-compatibility/2006" xmlns:aink="http://schemas.microsoft.com/office/drawing/2016/ink" xmlns:am3d="http://schemas.microsoft.com/office/drawing/2017/model3d" xmlns:o="urn:schemas-microsoft-com:office:office" xmlns:r="http://schemas.openxmlformats.org/officeDocument/2006/relationships" xmlns:m="http://schemas.openxmlformats.org/officeDocument/2006/math" xmlns:v="urn:schemas-microsoft-com:vml" xmlns:wp14="http://schemas.microsoft.com/office/word/2010/wordprocessingDrawing" xmlns:wp="http://schemas.openxmlformats.org/drawingml/2006/wordprocessingDrawing" xmlns:w10="urn:schemas-microsoft-com:office:word" xmlns:w="http://schemas.openxmlformats.org/wordprocessingml/2006/main" xmlns:w14="http://schemas.microsoft.com/office/word/2010/wordml" xmlns:w15="http://schemas.microsoft.com/office/word/2012/wordml" xmlns:w16cid="http://schemas.microsoft.com/office/word/2016/wordml/cid" xmlns:w16se="http://schemas.microsoft.com/office/word/2015/wordml/symex" xmlns:wpg="http://schemas.microsoft.com/office/word/2010/wordprocessingGroup" xmlns:wpi="http://schemas.microsoft.com/office/word/2010/wordprocessingInk" xmlns:wne="http://schemas.microsoft.com/office/word/2006/wordml" xmlns:wps="http://schemas.microsoft.com/office/word/2010/wordprocessingShape" mc:Ignorable="w14 w15 w16se w16cid wp14">
-  <w16cid:commentId w16cid:paraId="7B6B9228" w16cid:durableId="2284D378"/>
   <w16cid:commentId w16cid:paraId="4752B606" w16cid:durableId="2284D39E"/>
   <w16cid:commentId w16cid:paraId="0976076E" w16cid:durableId="2284D302"/>
   <w16cid:commentId w16cid:paraId="2CCDD0EA" w16cid:durableId="2284D322"/>
@@ -15246,8 +15269,11 @@
     <w:lsdException w:name="Table 3D effects 3" w:semiHidden="1" w:unhideWhenUsed="1"/>
     <w:lsdException w:name="Table Contemporary" w:semiHidden="1" w:unhideWhenUsed="1"/>
     <w:lsdException w:name="Table Elegant" w:semiHidden="1" w:unhideWhenUsed="1"/>
+    <w:lsdException w:name="Table Professional" w:semiHidden="1" w:unhideWhenUsed="1"/>
     <w:lsdException w:name="Table Subtle 1" w:semiHidden="1" w:unhideWhenUsed="1"/>
     <w:lsdException w:name="Table Subtle 2" w:semiHidden="1" w:unhideWhenUsed="1"/>
+    <w:lsdException w:name="Table Web 1" w:semiHidden="1" w:unhideWhenUsed="1"/>
+    <w:lsdException w:name="Table Web 2" w:semiHidden="1" w:unhideWhenUsed="1"/>
     <w:lsdException w:name="Table Web 3" w:semiHidden="1" w:unhideWhenUsed="1"/>
     <w:lsdException w:name="Balloon Text" w:semiHidden="1" w:unhideWhenUsed="1"/>
     <w:lsdException w:name="Table Grid" w:uiPriority="39"/>
@@ -17735,6 +17761,18 @@
     <w:basedOn w:val="DefaultParagraphFont"/>
     <w:rsid w:val="00834B8D"/>
   </w:style>
+  <w:style w:type="character" w:styleId="UnresolvedMention">
+    <w:name w:val="Unresolved Mention"/>
+    <w:basedOn w:val="DefaultParagraphFont"/>
+    <w:uiPriority w:val="99"/>
+    <w:semiHidden/>
+    <w:unhideWhenUsed/>
+    <w:rsid w:val="00012156"/>
+    <w:rPr>
+      <w:color w:val="605E5C"/>
+      <w:shd w:val="clear" w:color="auto" w:fill="E1DFDD"/>
+    </w:rPr>
+  </w:style>
 </w:styles>
 </file>
 
@@ -17915,7 +17953,7 @@
     <w:charset w:val="00"/>
     <w:family w:val="roman"/>
     <w:pitch w:val="variable"/>
-    <w:sig w:usb0="E0002EFF" w:usb1="C000785B" w:usb2="00000009" w:usb3="00000000" w:csb0="000001FF" w:csb1="00000000"/>
+    <w:sig w:usb0="E0002AFF" w:usb1="C0007843" w:usb2="00000009" w:usb3="00000000" w:csb0="000001FF" w:csb1="00000000"/>
   </w:font>
   <w:font w:name="Courier New">
     <w:panose1 w:val="02070309020205020404"/>
@@ -17973,14 +18011,14 @@
     <w:charset w:val="00"/>
     <w:family w:val="swiss"/>
     <w:pitch w:val="variable"/>
-    <w:sig w:usb0="E4002EFF" w:usb1="C000247B" w:usb2="00000009" w:usb3="00000000" w:csb0="000001FF" w:csb1="00000000"/>
+    <w:sig w:usb0="E0002AFF" w:usb1="4000ACFF" w:usb2="00000001" w:usb3="00000000" w:csb0="000001FF" w:csb1="00000000"/>
   </w:font>
   <w:font w:name="Calibri Light">
     <w:panose1 w:val="020F0302020204030204"/>
     <w:charset w:val="00"/>
     <w:family w:val="swiss"/>
     <w:pitch w:val="variable"/>
-    <w:sig w:usb0="E4002EFF" w:usb1="C000247B" w:usb2="00000009" w:usb3="00000000" w:csb0="000001FF" w:csb1="00000000"/>
+    <w:sig w:usb0="A0002AEF" w:usb1="4000207B" w:usb2="00000000" w:usb3="00000000" w:csb0="000001FF" w:csb1="00000000"/>
   </w:font>
 </w:fonts>
 </file>
@@ -18003,6 +18041,7 @@
     <w:rsidRoot w:val="00151C38"/>
     <w:rsid w:val="000169CF"/>
     <w:rsid w:val="00151C38"/>
+    <w:rsid w:val="002956FE"/>
     <w:rsid w:val="002A2383"/>
     <w:rsid w:val="00331AEC"/>
     <w:rsid w:val="004A41F7"/>
@@ -18208,8 +18247,11 @@
     <w:lsdException w:name="Table 3D effects 3" w:semiHidden="1" w:unhideWhenUsed="1"/>
     <w:lsdException w:name="Table Contemporary" w:semiHidden="1" w:unhideWhenUsed="1"/>
     <w:lsdException w:name="Table Elegant" w:semiHidden="1" w:unhideWhenUsed="1"/>
+    <w:lsdException w:name="Table Professional" w:semiHidden="1" w:unhideWhenUsed="1"/>
     <w:lsdException w:name="Table Subtle 1" w:semiHidden="1" w:unhideWhenUsed="1"/>
     <w:lsdException w:name="Table Subtle 2" w:semiHidden="1" w:unhideWhenUsed="1"/>
+    <w:lsdException w:name="Table Web 1" w:semiHidden="1" w:unhideWhenUsed="1"/>
+    <w:lsdException w:name="Table Web 2" w:semiHidden="1" w:unhideWhenUsed="1"/>
     <w:lsdException w:name="Table Web 3" w:semiHidden="1" w:unhideWhenUsed="1"/>
     <w:lsdException w:name="Balloon Text" w:semiHidden="1" w:unhideWhenUsed="1"/>
     <w:lsdException w:name="Table Grid" w:uiPriority="39"/>
@@ -19013,7 +19055,7 @@
 </file>
 
 <file path=customXml/itemProps2.xml><?xml version="1.0" encoding="utf-8"?>
-<ds:datastoreItem xmlns:ds="http://schemas.openxmlformats.org/officeDocument/2006/customXml" ds:itemID="{CB55903C-A12F-44A8-9203-3BA55A8ECD71}">
+<ds:datastoreItem xmlns:ds="http://schemas.openxmlformats.org/officeDocument/2006/customXml" ds:itemID="{D97E90E1-EE42-489C-B7B0-15D46E0BC0FD}">
   <ds:schemaRefs>
     <ds:schemaRef ds:uri="http://schemas.openxmlformats.org/officeDocument/2006/bibliography"/>
   </ds:schemaRefs>

</xml_diff>

<commit_message>
Added optimizing variants of add and setChunkSize
</commit_message>
<xml_diff>
--- a/Chunk List/Presentation/Chunk List.docx
+++ b/Chunk List/Presentation/Chunk List.docx
@@ -1850,7 +1850,13 @@
       </w:r>
       <w:r>
         <w:lastRenderedPageBreak/>
-        <w:t>most optimal chunk size was tested to be 2% of the total list size, falling just ahead of the square root of the total size</w:t>
+        <w:t xml:space="preserve">most optimal chunk size was tested to be </w:t>
+      </w:r>
+      <w:r>
+        <w:t>5</w:t>
+      </w:r>
+      <w:r>
+        <w:t>% of the total list size, falling just ahead of the square root of the total size</w:t>
       </w:r>
       <w:r>
         <w:t xml:space="preserve"> (See 4.1.1)</w:t>
@@ -8315,7 +8321,13 @@
         <w:t xml:space="preserve">Lastly, for the Micro Chunk Size Test, </w:t>
       </w:r>
       <w:r>
-        <w:t>there are three lists: a list of chunk lists (A), a list of chunk lists (B), and a list of sample sets. A for loop which runs 30 times generates a random sample size between 100 and 10,000 and two chunk lists: one of chunk size (2% of sample size, A) and one of chunk size (Sqrt(sample size), B). A nested loop generates a random integer between 0 and 10 and adds it to the lists until their count reaches the sample size.</w:t>
+        <w:t>there are three lists: a list of chunk lists (A), a list of chunk lists (B), and a list of sample sets. A for loop which runs 30 times generates a random sample size between 100 and 10,000 and two chunk lists: one of chunk size (</w:t>
+      </w:r>
+      <w:r>
+        <w:t>5</w:t>
+      </w:r>
+      <w:r>
+        <w:t>% of sample size, A) and one of chunk size (Sqrt(sample size), B). A nested loop generates a random integer between 0 and 10 and adds it to the lists until their count reaches the sample size.</w:t>
       </w:r>
     </w:p>
     <w:p>
@@ -8446,33 +8458,48 @@
         <w:jc w:val="both"/>
       </w:pPr>
       <w:r>
-        <w:t xml:space="preserve">The Macro Chunk Size Test proved that on average, a chunk size of 2% the sample size was </w:t>
-      </w:r>
-      <w:r>
-        <w:t>the fastest performing compared to the others.</w:t>
-      </w:r>
-    </w:p>
-    <w:p>
-      <w:pPr>
-        <w:ind w:firstLine="0"/>
-        <w:jc w:val="both"/>
-      </w:pPr>
-      <w:r>
-        <w:t>Finally, the Micro Chunk Size Test proved that the majority (2/3+) of the time, a chunk size of 2% was faster than a chunk size of Sqrt(sample size).</w:t>
-      </w:r>
-    </w:p>
-    <w:p>
-      <w:pPr>
-        <w:ind w:firstLine="0"/>
-        <w:jc w:val="both"/>
-      </w:pPr>
-      <w:r>
-        <w:t xml:space="preserve">All tests can be found on the GitHub page on the ‘UnitTest.cs’ file, utilizing the xUnit framework for .NET </w:t>
+        <w:t xml:space="preserve">The Macro Chunk Size Test proved that on average, a chunk size of </w:t>
+      </w:r>
+      <w:r>
+        <w:t>5</w:t>
       </w:r>
       <w:bookmarkStart w:id="4" w:name="_GoBack"/>
       <w:bookmarkEnd w:id="4"/>
       <w:r>
-        <w:t>unit testing.</w:t>
+        <w:t xml:space="preserve">% the sample size was </w:t>
+      </w:r>
+      <w:r>
+        <w:t>the fastest performing compared to the others.</w:t>
+      </w:r>
+    </w:p>
+    <w:p>
+      <w:pPr>
+        <w:ind w:firstLine="0"/>
+        <w:jc w:val="both"/>
+      </w:pPr>
+      <w:r>
+        <w:t>Finally, the Micro Chunk Size Test proved that the majority (</w:t>
+      </w:r>
+      <w:r>
+        <w:t>83+%</w:t>
+      </w:r>
+      <w:r>
+        <w:t xml:space="preserve">) of the time, a chunk size of </w:t>
+      </w:r>
+      <w:r>
+        <w:t>5</w:t>
+      </w:r>
+      <w:r>
+        <w:t>% was faster than a chunk size of Sqrt(sample size).</w:t>
+      </w:r>
+    </w:p>
+    <w:p>
+      <w:pPr>
+        <w:ind w:firstLine="0"/>
+        <w:jc w:val="both"/>
+      </w:pPr>
+      <w:r>
+        <w:t>All tests can be found on the GitHub page on the ‘UnitTest.cs’ file, utilizing the xUnit framework for .NET unit testing.</w:t>
       </w:r>
     </w:p>
     <w:p>
@@ -18823,7 +18850,7 @@
 </file>
 
 <file path=customXml/itemProps2.xml><?xml version="1.0" encoding="utf-8"?>
-<ds:datastoreItem xmlns:ds="http://schemas.openxmlformats.org/officeDocument/2006/customXml" ds:itemID="{92E1F7ED-54B3-4F4A-BC92-0BF6D47FD372}">
+<ds:datastoreItem xmlns:ds="http://schemas.openxmlformats.org/officeDocument/2006/customXml" ds:itemID="{2442636E-5237-4F6A-99CA-5BD095C40EC5}">
   <ds:schemaRefs>
     <ds:schemaRef ds:uri="http://schemas.openxmlformats.org/officeDocument/2006/bibliography"/>
   </ds:schemaRefs>

</xml_diff>